<commit_message>
VV Übungen zu Sockets hinzugefügt
</commit_message>
<xml_diff>
--- a/Sebastian/VerteilteVerarbeitung/Aufgaben/3_VerteilteVerarbeitung_Sockets.docx
+++ b/Sebastian/VerteilteVerarbeitung/Aufgaben/3_VerteilteVerarbeitung_Sockets.docx
@@ -24,18 +24,17 @@
           <w:szCs w:val="24"/>
         </w:rPr>
       </w:pPr>
-      <w:bookmarkStart w:id="0" w:name="_GoBack"/>
       <w:r>
         <w:rPr>
           <w:sz w:val="24"/>
           <w:szCs w:val="24"/>
         </w:rPr>
-        <w:t>Das ist die erste Frage</w:t>
+        <w:t>Was ist ein Port? (im Kontext von Sockets)</w:t>
       </w:r>
     </w:p>
     <w:p>
       <w:pPr>
-        <w:pStyle w:val="Listenabsatz"/>
+        <w:spacing w:line="254" w:lineRule="auto"/>
         <w:rPr>
           <w:sz w:val="24"/>
           <w:szCs w:val="24"/>
@@ -44,16 +43,7 @@
     </w:p>
     <w:p>
       <w:pPr>
-        <w:pStyle w:val="Listenabsatz"/>
-        <w:rPr>
-          <w:sz w:val="24"/>
-          <w:szCs w:val="24"/>
-        </w:rPr>
-      </w:pPr>
-    </w:p>
-    <w:p>
-      <w:pPr>
-        <w:pStyle w:val="Listenabsatz"/>
+        <w:spacing w:line="254" w:lineRule="auto"/>
         <w:rPr>
           <w:sz w:val="24"/>
           <w:szCs w:val="24"/>
@@ -78,18 +68,401 @@
           <w:sz w:val="24"/>
           <w:szCs w:val="24"/>
         </w:rPr>
-        <w:t>Das ist die zweite Frage…</w:t>
+        <w:t>Bei IP-V4 sind 2^32 Adressen möglich. Wie sieht die Adresse mit dem größten Wert aus?</w:t>
       </w:r>
     </w:p>
     <w:p>
       <w:pPr>
+        <w:spacing w:line="254" w:lineRule="auto"/>
         <w:rPr>
           <w:sz w:val="24"/>
           <w:szCs w:val="24"/>
         </w:rPr>
       </w:pPr>
     </w:p>
-    <w:bookmarkEnd w:id="0"/>
+    <w:p>
+      <w:pPr>
+        <w:spacing w:line="254" w:lineRule="auto"/>
+        <w:rPr>
+          <w:sz w:val="24"/>
+          <w:szCs w:val="24"/>
+        </w:rPr>
+      </w:pPr>
+    </w:p>
+    <w:p>
+      <w:pPr>
+        <w:pStyle w:val="Listenabsatz"/>
+        <w:numPr>
+          <w:ilvl w:val="0"/>
+          <w:numId w:val="13"/>
+        </w:numPr>
+        <w:spacing w:line="254" w:lineRule="auto"/>
+        <w:rPr>
+          <w:sz w:val="24"/>
+          <w:szCs w:val="24"/>
+        </w:rPr>
+      </w:pPr>
+      <w:r>
+        <w:rPr>
+          <w:sz w:val="24"/>
+          <w:szCs w:val="24"/>
+        </w:rPr>
+        <w:t>Was ist die Ausgabe von folgender Methode?</w:t>
+      </w:r>
+    </w:p>
+    <w:p>
+      <w:pPr>
+        <w:pStyle w:val="Listenabsatz"/>
+        <w:spacing w:line="254" w:lineRule="auto"/>
+        <w:rPr>
+          <w:sz w:val="24"/>
+          <w:szCs w:val="24"/>
+        </w:rPr>
+      </w:pPr>
+    </w:p>
+    <w:p>
+      <w:pPr>
+        <w:pStyle w:val="Listenabsatz"/>
+        <w:shd w:val="clear" w:color="auto" w:fill="FFFFFF"/>
+        <w:tabs>
+          <w:tab w:val="left" w:pos="916"/>
+          <w:tab w:val="left" w:pos="1832"/>
+          <w:tab w:val="left" w:pos="2748"/>
+          <w:tab w:val="left" w:pos="3664"/>
+          <w:tab w:val="left" w:pos="4580"/>
+          <w:tab w:val="left" w:pos="5496"/>
+          <w:tab w:val="left" w:pos="6412"/>
+          <w:tab w:val="left" w:pos="7328"/>
+          <w:tab w:val="left" w:pos="8244"/>
+          <w:tab w:val="left" w:pos="9160"/>
+          <w:tab w:val="left" w:pos="10076"/>
+          <w:tab w:val="left" w:pos="10992"/>
+          <w:tab w:val="left" w:pos="11908"/>
+          <w:tab w:val="left" w:pos="12824"/>
+          <w:tab w:val="left" w:pos="13740"/>
+          <w:tab w:val="left" w:pos="14656"/>
+        </w:tabs>
+        <w:spacing w:after="0" w:line="240" w:lineRule="auto"/>
+        <w:rPr>
+          <w:rFonts w:ascii="Courier New" w:eastAsia="Times New Roman" w:hAnsi="Courier New" w:cs="Courier New"/>
+          <w:color w:val="000000"/>
+          <w:sz w:val="20"/>
+          <w:szCs w:val="20"/>
+          <w:lang w:eastAsia="de-DE"/>
+        </w:rPr>
+      </w:pPr>
+      <w:r>
+        <w:rPr>
+          <w:rFonts w:ascii="Courier New" w:eastAsia="Times New Roman" w:hAnsi="Courier New" w:cs="Courier New"/>
+          <w:b/>
+          <w:bCs/>
+          <w:color w:val="000080"/>
+          <w:sz w:val="20"/>
+          <w:szCs w:val="20"/>
+          <w:lang w:eastAsia="de-DE"/>
+        </w:rPr>
+        <w:t xml:space="preserve">public static void </w:t>
+      </w:r>
+      <w:r>
+        <w:rPr>
+          <w:rFonts w:ascii="Courier New" w:eastAsia="Times New Roman" w:hAnsi="Courier New" w:cs="Courier New"/>
+          <w:color w:val="000000"/>
+          <w:sz w:val="20"/>
+          <w:szCs w:val="20"/>
+          <w:lang w:eastAsia="de-DE"/>
+        </w:rPr>
+        <w:t xml:space="preserve">main(String[] args) </w:t>
+      </w:r>
+      <w:r>
+        <w:rPr>
+          <w:rFonts w:ascii="Courier New" w:eastAsia="Times New Roman" w:hAnsi="Courier New" w:cs="Courier New"/>
+          <w:b/>
+          <w:bCs/>
+          <w:color w:val="000080"/>
+          <w:sz w:val="20"/>
+          <w:szCs w:val="20"/>
+          <w:lang w:eastAsia="de-DE"/>
+        </w:rPr>
+        <w:t xml:space="preserve">throws </w:t>
+      </w:r>
+      <w:r>
+        <w:rPr>
+          <w:rFonts w:ascii="Courier New" w:eastAsia="Times New Roman" w:hAnsi="Courier New" w:cs="Courier New"/>
+          <w:color w:val="000000"/>
+          <w:sz w:val="20"/>
+          <w:szCs w:val="20"/>
+          <w:lang w:eastAsia="de-DE"/>
+        </w:rPr>
+        <w:t>UnknownHostException {</w:t>
+      </w:r>
+      <w:r>
+        <w:rPr>
+          <w:rFonts w:ascii="Courier New" w:eastAsia="Times New Roman" w:hAnsi="Courier New" w:cs="Courier New"/>
+          <w:color w:val="000000"/>
+          <w:sz w:val="20"/>
+          <w:szCs w:val="20"/>
+          <w:lang w:eastAsia="de-DE"/>
+        </w:rPr>
+        <w:br/>
+        <w:t xml:space="preserve">    InetAddress inet = InetAddress.</w:t>
+      </w:r>
+      <w:r>
+        <w:rPr>
+          <w:rFonts w:ascii="Courier New" w:eastAsia="Times New Roman" w:hAnsi="Courier New" w:cs="Courier New"/>
+          <w:i/>
+          <w:iCs/>
+          <w:color w:val="000000"/>
+          <w:sz w:val="20"/>
+          <w:szCs w:val="20"/>
+          <w:lang w:eastAsia="de-DE"/>
+        </w:rPr>
+        <w:t>getByName</w:t>
+      </w:r>
+      <w:r>
+        <w:rPr>
+          <w:rFonts w:ascii="Courier New" w:eastAsia="Times New Roman" w:hAnsi="Courier New" w:cs="Courier New"/>
+          <w:color w:val="000000"/>
+          <w:sz w:val="20"/>
+          <w:szCs w:val="20"/>
+          <w:lang w:eastAsia="de-DE"/>
+        </w:rPr>
+        <w:t>(</w:t>
+      </w:r>
+      <w:r>
+        <w:rPr>
+          <w:rFonts w:ascii="Courier New" w:eastAsia="Times New Roman" w:hAnsi="Courier New" w:cs="Courier New"/>
+          <w:b/>
+          <w:bCs/>
+          <w:color w:val="008000"/>
+          <w:sz w:val="20"/>
+          <w:szCs w:val="20"/>
+          <w:lang w:eastAsia="de-DE"/>
+        </w:rPr>
+        <w:t>"localhost"</w:t>
+      </w:r>
+      <w:r>
+        <w:rPr>
+          <w:rFonts w:ascii="Courier New" w:eastAsia="Times New Roman" w:hAnsi="Courier New" w:cs="Courier New"/>
+          <w:color w:val="000000"/>
+          <w:sz w:val="20"/>
+          <w:szCs w:val="20"/>
+          <w:lang w:eastAsia="de-DE"/>
+        </w:rPr>
+        <w:t>);</w:t>
+      </w:r>
+      <w:r>
+        <w:rPr>
+          <w:rFonts w:ascii="Courier New" w:eastAsia="Times New Roman" w:hAnsi="Courier New" w:cs="Courier New"/>
+          <w:color w:val="000000"/>
+          <w:sz w:val="20"/>
+          <w:szCs w:val="20"/>
+          <w:lang w:eastAsia="de-DE"/>
+        </w:rPr>
+        <w:br/>
+        <w:t xml:space="preserve">    System.</w:t>
+      </w:r>
+      <w:r>
+        <w:rPr>
+          <w:rFonts w:ascii="Courier New" w:eastAsia="Times New Roman" w:hAnsi="Courier New" w:cs="Courier New"/>
+          <w:b/>
+          <w:bCs/>
+          <w:i/>
+          <w:iCs/>
+          <w:color w:val="660E7A"/>
+          <w:sz w:val="20"/>
+          <w:szCs w:val="20"/>
+          <w:lang w:eastAsia="de-DE"/>
+        </w:rPr>
+        <w:t>out</w:t>
+      </w:r>
+      <w:r>
+        <w:rPr>
+          <w:rFonts w:ascii="Courier New" w:eastAsia="Times New Roman" w:hAnsi="Courier New" w:cs="Courier New"/>
+          <w:color w:val="000000"/>
+          <w:sz w:val="20"/>
+          <w:szCs w:val="20"/>
+          <w:lang w:eastAsia="de-DE"/>
+        </w:rPr>
+        <w:t>.println(inet.getHostAddress());</w:t>
+      </w:r>
+      <w:r>
+        <w:rPr>
+          <w:rFonts w:ascii="Courier New" w:eastAsia="Times New Roman" w:hAnsi="Courier New" w:cs="Courier New"/>
+          <w:color w:val="000000"/>
+          <w:sz w:val="20"/>
+          <w:szCs w:val="20"/>
+          <w:lang w:eastAsia="de-DE"/>
+        </w:rPr>
+        <w:br/>
+        <w:t>}</w:t>
+      </w:r>
+    </w:p>
+    <w:p>
+      <w:pPr>
+        <w:pStyle w:val="Listenabsatz"/>
+        <w:spacing w:line="254" w:lineRule="auto"/>
+        <w:rPr>
+          <w:sz w:val="24"/>
+          <w:szCs w:val="24"/>
+        </w:rPr>
+      </w:pPr>
+    </w:p>
+    <w:p>
+      <w:pPr>
+        <w:pStyle w:val="Listenabsatz"/>
+        <w:spacing w:line="254" w:lineRule="auto"/>
+        <w:rPr>
+          <w:sz w:val="24"/>
+          <w:szCs w:val="24"/>
+        </w:rPr>
+      </w:pPr>
+    </w:p>
+    <w:p>
+      <w:pPr>
+        <w:pStyle w:val="Listenabsatz"/>
+        <w:spacing w:line="254" w:lineRule="auto"/>
+        <w:rPr>
+          <w:sz w:val="24"/>
+          <w:szCs w:val="24"/>
+        </w:rPr>
+      </w:pPr>
+    </w:p>
+    <w:p>
+      <w:pPr>
+        <w:pStyle w:val="Listenabsatz"/>
+        <w:numPr>
+          <w:ilvl w:val="0"/>
+          <w:numId w:val="13"/>
+        </w:numPr>
+        <w:spacing w:line="254" w:lineRule="auto"/>
+        <w:rPr>
+          <w:sz w:val="24"/>
+          <w:szCs w:val="24"/>
+        </w:rPr>
+      </w:pPr>
+      <w:r>
+        <w:rPr>
+          <w:sz w:val="24"/>
+          <w:szCs w:val="24"/>
+        </w:rPr>
+        <w:t>In welchem Zahlenbereich kann die Ausgabe des folgenden Programms liegen?</w:t>
+      </w:r>
+    </w:p>
+    <w:p>
+      <w:pPr>
+        <w:pStyle w:val="HTMLVorformatiert"/>
+        <w:shd w:val="clear" w:color="auto" w:fill="FFFFFF"/>
+        <w:ind w:left="720"/>
+        <w:rPr>
+          <w:color w:val="000000"/>
+        </w:rPr>
+      </w:pPr>
+      <w:r>
+        <w:rPr>
+          <w:i/>
+          <w:iCs/>
+          <w:color w:val="808080"/>
+        </w:rPr>
+        <w:t>//...</w:t>
+      </w:r>
+      <w:bookmarkStart w:id="0" w:name="_GoBack"/>
+      <w:bookmarkEnd w:id="0"/>
+      <w:r>
+        <w:rPr>
+          <w:i/>
+          <w:iCs/>
+          <w:color w:val="808080"/>
+        </w:rPr>
+        <w:br/>
+      </w:r>
+      <w:r>
+        <w:rPr>
+          <w:color w:val="000000"/>
+        </w:rPr>
+        <w:t xml:space="preserve">Socket s = </w:t>
+      </w:r>
+      <w:r>
+        <w:rPr>
+          <w:b/>
+          <w:bCs/>
+          <w:color w:val="000080"/>
+        </w:rPr>
+        <w:t xml:space="preserve">new </w:t>
+      </w:r>
+      <w:r>
+        <w:rPr>
+          <w:color w:val="000000"/>
+        </w:rPr>
+        <w:t>Socket(</w:t>
+      </w:r>
+      <w:r>
+        <w:rPr>
+          <w:b/>
+          <w:bCs/>
+          <w:color w:val="008000"/>
+        </w:rPr>
+        <w:t>"localhost"</w:t>
+      </w:r>
+      <w:r>
+        <w:rPr>
+          <w:color w:val="000000"/>
+        </w:rPr>
+        <w:t xml:space="preserve">, </w:t>
+      </w:r>
+      <w:r>
+        <w:rPr>
+          <w:color w:val="0000FF"/>
+        </w:rPr>
+        <w:t>12345</w:t>
+      </w:r>
+      <w:r>
+        <w:rPr>
+          <w:color w:val="000000"/>
+        </w:rPr>
+        <w:t>);</w:t>
+      </w:r>
+      <w:r>
+        <w:rPr>
+          <w:color w:val="000000"/>
+        </w:rPr>
+        <w:br/>
+        <w:t>System.</w:t>
+      </w:r>
+      <w:r>
+        <w:rPr>
+          <w:b/>
+          <w:bCs/>
+          <w:i/>
+          <w:iCs/>
+          <w:color w:val="660E7A"/>
+        </w:rPr>
+        <w:t>out</w:t>
+      </w:r>
+      <w:r>
+        <w:rPr>
+          <w:color w:val="000000"/>
+        </w:rPr>
+        <w:t xml:space="preserve">.println(s.getLocalPort()); </w:t>
+      </w:r>
+      <w:r>
+        <w:rPr>
+          <w:i/>
+          <w:iCs/>
+          <w:color w:val="808080"/>
+        </w:rPr>
+        <w:t>//getLocalPort returned int-Wert</w:t>
+      </w:r>
+    </w:p>
+    <w:p>
+      <w:pPr>
+        <w:pStyle w:val="Listenabsatz"/>
+        <w:spacing w:line="254" w:lineRule="auto"/>
+        <w:rPr>
+          <w:sz w:val="24"/>
+          <w:szCs w:val="24"/>
+        </w:rPr>
+      </w:pPr>
+    </w:p>
     <w:p/>
     <w:sectPr>
       <w:headerReference w:type="default" r:id="rId8"/>
@@ -190,7 +563,7 @@
         <w:sz w:val="20"/>
         <w:szCs w:val="20"/>
       </w:rPr>
-      <w:t>10.04.2019</w:t>
+      <w:t>23.04.2019</w:t>
     </w:r>
     <w:r>
       <w:rPr>
@@ -2167,6 +2540,56 @@
       <w:color w:val="808080"/>
     </w:rPr>
   </w:style>
+  <w:style w:type="paragraph" w:styleId="HTMLVorformatiert">
+    <w:name w:val="HTML Preformatted"/>
+    <w:basedOn w:val="Standard"/>
+    <w:link w:val="HTMLVorformatiertZchn"/>
+    <w:uiPriority w:val="99"/>
+    <w:semiHidden/>
+    <w:unhideWhenUsed/>
+    <w:rsid w:val="00114C32"/>
+    <w:pPr>
+      <w:tabs>
+        <w:tab w:val="left" w:pos="916"/>
+        <w:tab w:val="left" w:pos="1832"/>
+        <w:tab w:val="left" w:pos="2748"/>
+        <w:tab w:val="left" w:pos="3664"/>
+        <w:tab w:val="left" w:pos="4580"/>
+        <w:tab w:val="left" w:pos="5496"/>
+        <w:tab w:val="left" w:pos="6412"/>
+        <w:tab w:val="left" w:pos="7328"/>
+        <w:tab w:val="left" w:pos="8244"/>
+        <w:tab w:val="left" w:pos="9160"/>
+        <w:tab w:val="left" w:pos="10076"/>
+        <w:tab w:val="left" w:pos="10992"/>
+        <w:tab w:val="left" w:pos="11908"/>
+        <w:tab w:val="left" w:pos="12824"/>
+        <w:tab w:val="left" w:pos="13740"/>
+        <w:tab w:val="left" w:pos="14656"/>
+      </w:tabs>
+      <w:spacing w:after="0" w:line="240" w:lineRule="auto"/>
+    </w:pPr>
+    <w:rPr>
+      <w:rFonts w:ascii="Courier New" w:eastAsia="Times New Roman" w:hAnsi="Courier New" w:cs="Courier New"/>
+      <w:sz w:val="20"/>
+      <w:szCs w:val="20"/>
+      <w:lang w:eastAsia="de-DE"/>
+    </w:rPr>
+  </w:style>
+  <w:style w:type="character" w:customStyle="1" w:styleId="HTMLVorformatiertZchn">
+    <w:name w:val="HTML Vorformatiert Zchn"/>
+    <w:basedOn w:val="Absatz-Standardschriftart"/>
+    <w:link w:val="HTMLVorformatiert"/>
+    <w:uiPriority w:val="99"/>
+    <w:semiHidden/>
+    <w:rsid w:val="00114C32"/>
+    <w:rPr>
+      <w:rFonts w:ascii="Courier New" w:eastAsia="Times New Roman" w:hAnsi="Courier New" w:cs="Courier New"/>
+      <w:sz w:val="20"/>
+      <w:szCs w:val="20"/>
+      <w:lang w:eastAsia="de-DE"/>
+    </w:rPr>
+  </w:style>
 </w:styles>
 </file>
 
@@ -2470,7 +2893,7 @@
 </file>
 
 <file path=customXml/itemProps1.xml><?xml version="1.0" encoding="utf-8"?>
-<ds:datastoreItem xmlns:ds="http://schemas.openxmlformats.org/officeDocument/2006/customXml" ds:itemID="{89786FE8-C2A9-4822-B2B5-E92E7B944037}">
+<ds:datastoreItem xmlns:ds="http://schemas.openxmlformats.org/officeDocument/2006/customXml" ds:itemID="{F3C80320-F3C5-43A3-9FBD-A3543A8D3D8E}">
   <ds:schemaRefs>
     <ds:schemaRef ds:uri="http://schemas.openxmlformats.org/officeDocument/2006/bibliography"/>
   </ds:schemaRefs>

</xml_diff>